<commit_message>
typo fix in kazon-out-now_EN
</commit_message>
<xml_diff>
--- a/assets/2016-04-20-kazong-out-now_EN.docx
+++ b/assets/2016-04-20-kazong-out-now_EN.docx
@@ -1,6 +1,6 @@
 
 <file path=word/document.xml><?xml version="1.0" encoding="utf-8"?>
-<w:document xmlns:wpc="http://schemas.microsoft.com/office/word/2010/wordprocessingCanvas" xmlns:mc="http://schemas.openxmlformats.org/markup-compatibility/2006" xmlns:o="urn:schemas-microsoft-com:office:office" xmlns:r="http://schemas.openxmlformats.org/officeDocument/2006/relationships" xmlns:m="http://schemas.openxmlformats.org/officeDocument/2006/math" xmlns:v="urn:schemas-microsoft-com:vml" xmlns:wp14="http://schemas.microsoft.com/office/word/2010/wordprocessingDrawing" xmlns:wp="http://schemas.openxmlformats.org/drawingml/2006/wordprocessingDrawing" xmlns:w10="urn:schemas-microsoft-com:office:word" xmlns:w="http://schemas.openxmlformats.org/wordprocessingml/2006/main" xmlns:w14="http://schemas.microsoft.com/office/word/2010/wordml" xmlns:wpg="http://schemas.microsoft.com/office/word/2010/wordprocessingGroup" xmlns:wpi="http://schemas.microsoft.com/office/word/2010/wordprocessingInk" xmlns:wne="http://schemas.microsoft.com/office/word/2006/wordml" xmlns:wps="http://schemas.microsoft.com/office/word/2010/wordprocessingShape" mc:Ignorable="w14 wp14">
+<w:document xmlns:wpc="http://schemas.microsoft.com/office/word/2010/wordprocessingCanvas" xmlns:mo="http://schemas.microsoft.com/office/mac/office/2008/main" xmlns:mc="http://schemas.openxmlformats.org/markup-compatibility/2006" xmlns:mv="urn:schemas-microsoft-com:mac:vml" xmlns:o="urn:schemas-microsoft-com:office:office" xmlns:r="http://schemas.openxmlformats.org/officeDocument/2006/relationships" xmlns:m="http://schemas.openxmlformats.org/officeDocument/2006/math" xmlns:v="urn:schemas-microsoft-com:vml" xmlns:wp14="http://schemas.microsoft.com/office/word/2010/wordprocessingDrawing" xmlns:wp="http://schemas.openxmlformats.org/drawingml/2006/wordprocessingDrawing" xmlns:w10="urn:schemas-microsoft-com:office:word" xmlns:w="http://schemas.openxmlformats.org/wordprocessingml/2006/main" xmlns:w14="http://schemas.microsoft.com/office/word/2010/wordml" xmlns:wpg="http://schemas.microsoft.com/office/word/2010/wordprocessingGroup" xmlns:wpi="http://schemas.microsoft.com/office/word/2010/wordprocessingInk" xmlns:wne="http://schemas.microsoft.com/office/word/2006/wordml" xmlns:wps="http://schemas.microsoft.com/office/word/2010/wordprocessingShape" mc:Ignorable="w14 wp14">
   <w:body>
     <w:p>
       <w:pPr>
@@ -65,7 +65,27 @@
           <w:szCs w:val="18"/>
           <w:lang w:val="en-US"/>
         </w:rPr>
-        <w:t xml:space="preserve">1 Challenge ... 3 Rounds ... 3 Games. On Kazong players compete against each other and challenge logical thinking, reaction skills as well as their knowledge. Player combine games from different genres to create their on interactive competition. </w:t>
+        <w:t>1 Challenge ... 3 Rounds ... 3 Games. On Kazong players compete against each other and challenge logical thinking, reaction skills as well as their knowledge. Player</w:t>
+      </w:r>
+      <w:r>
+        <w:rPr>
+          <w:rFonts w:ascii="Segoe UI" w:hAnsi="Segoe UI" w:cs="Segoe UI"/>
+          <w:color w:val="000000"/>
+          <w:sz w:val="18"/>
+          <w:szCs w:val="18"/>
+          <w:lang w:val="en-US"/>
+        </w:rPr>
+        <w:t>s</w:t>
+      </w:r>
+      <w:r>
+        <w:rPr>
+          <w:rFonts w:ascii="Segoe UI" w:hAnsi="Segoe UI" w:cs="Segoe UI"/>
+          <w:color w:val="000000"/>
+          <w:sz w:val="18"/>
+          <w:szCs w:val="18"/>
+          <w:lang w:val="en-US"/>
+        </w:rPr>
+        <w:t xml:space="preserve"> combine games from different genres to create their on interactive competition. </w:t>
       </w:r>
     </w:p>
     <w:p>
@@ -86,7 +106,29 @@
           <w:szCs w:val="18"/>
           <w:lang w:val="en-US"/>
         </w:rPr>
-        <w:t xml:space="preserve">Inside Kazong Games Area you can also play Challenge Games in Singleplayer-Mode. Having a glimpse inside the games area is always rewarding - there players will continuously find new games which they can add to their game selection. With this original concept Kazong is always exciting. </w:t>
+        <w:t xml:space="preserve">Inside </w:t>
+      </w:r>
+      <w:r>
+        <w:rPr>
+          <w:rFonts w:ascii="Segoe UI" w:hAnsi="Segoe UI" w:cs="Segoe UI"/>
+          <w:color w:val="000000"/>
+          <w:sz w:val="18"/>
+          <w:szCs w:val="18"/>
+          <w:lang w:val="en-US"/>
+        </w:rPr>
+        <w:t xml:space="preserve">the </w:t>
+      </w:r>
+      <w:bookmarkStart w:id="0" w:name="_GoBack"/>
+      <w:bookmarkEnd w:id="0"/>
+      <w:r>
+        <w:rPr>
+          <w:rFonts w:ascii="Segoe UI" w:hAnsi="Segoe UI" w:cs="Segoe UI"/>
+          <w:color w:val="000000"/>
+          <w:sz w:val="18"/>
+          <w:szCs w:val="18"/>
+          <w:lang w:val="en-US"/>
+        </w:rPr>
+        <w:t xml:space="preserve">Kazong Games Area you can also play Challenge Games in Singleplayer-Mode. Having a glimpse inside the games area is always rewarding - there players will continuously find new games which they can add to their game selection. With this original concept Kazong is always exciting. </w:t>
       </w:r>
     </w:p>
     <w:p>
@@ -275,7 +317,7 @@
       <w:hyperlink r:id="rId5" w:history="1">
         <w:r>
           <w:rPr>
-            <w:rStyle w:val="Hyperlink"/>
+            <w:rStyle w:val="Link"/>
             <w:rFonts w:ascii="Segoe UI" w:hAnsi="Segoe UI" w:cs="Segoe UI"/>
             <w:sz w:val="18"/>
             <w:szCs w:val="18"/>
@@ -318,7 +360,7 @@
       <w:hyperlink r:id="rId6" w:history="1">
         <w:r>
           <w:rPr>
-            <w:rStyle w:val="Hyperlink"/>
+            <w:rStyle w:val="Link"/>
             <w:rFonts w:ascii="Segoe UI" w:hAnsi="Segoe UI" w:cs="Segoe UI"/>
             <w:sz w:val="18"/>
             <w:szCs w:val="18"/>
@@ -370,7 +412,7 @@
       <w:hyperlink r:id="rId7" w:history="1">
         <w:r>
           <w:rPr>
-            <w:rStyle w:val="Hyperlink"/>
+            <w:rStyle w:val="Link"/>
             <w:rFonts w:ascii="Segoe UI" w:hAnsi="Segoe UI" w:cs="Segoe UI"/>
             <w:sz w:val="18"/>
             <w:szCs w:val="18"/>
@@ -442,7 +484,7 @@
       <w:hyperlink r:id="rId8" w:history="1">
         <w:r>
           <w:rPr>
-            <w:rStyle w:val="Hyperlink"/>
+            <w:rStyle w:val="Link"/>
             <w:rFonts w:ascii="Segoe UI" w:hAnsi="Segoe UI" w:cs="Segoe UI"/>
             <w:sz w:val="18"/>
             <w:szCs w:val="18"/>
@@ -547,8 +589,6 @@
         </w:rPr>
         <w:t>our</w:t>
       </w:r>
-      <w:bookmarkStart w:id="0" w:name="_GoBack"/>
-      <w:bookmarkEnd w:id="0"/>
       <w:r>
         <w:rPr>
           <w:rFonts w:ascii="Segoe UI" w:hAnsi="Segoe UI" w:cs="Segoe UI"/>
@@ -587,7 +627,7 @@
       </w:pPr>
     </w:pPrDefault>
   </w:docDefaults>
-  <w:latentStyles w:defLockedState="0" w:defUIPriority="99" w:defSemiHidden="1" w:defUnhideWhenUsed="1" w:defQFormat="0" w:count="267">
+  <w:latentStyles w:defLockedState="0" w:defUIPriority="99" w:defSemiHidden="1" w:defUnhideWhenUsed="1" w:defQFormat="0" w:count="276">
     <w:lsdException w:name="Normal" w:semiHidden="0" w:uiPriority="0" w:unhideWhenUsed="0" w:qFormat="1"/>
     <w:lsdException w:name="heading 1" w:semiHidden="0" w:uiPriority="9" w:unhideWhenUsed="0" w:qFormat="1"/>
     <w:lsdException w:name="heading 2" w:uiPriority="9" w:qFormat="1"/>
@@ -730,7 +770,7 @@
     <w:name w:val="Normal"/>
     <w:qFormat/>
   </w:style>
-  <w:style w:type="character" w:default="1" w:styleId="Absatz-Standardschriftart">
+  <w:style w:type="character" w:default="1" w:styleId="Absatzstandardschriftart">
     <w:name w:val="Default Paragraph Font"/>
     <w:uiPriority w:val="1"/>
     <w:semiHidden/>
@@ -757,9 +797,9 @@
     <w:semiHidden/>
     <w:unhideWhenUsed/>
   </w:style>
-  <w:style w:type="character" w:styleId="Hyperlink">
+  <w:style w:type="character" w:styleId="Link">
     <w:name w:val="Hyperlink"/>
-    <w:basedOn w:val="Absatz-Standardschriftart"/>
+    <w:basedOn w:val="Absatzstandardschriftart"/>
     <w:uiPriority w:val="99"/>
     <w:unhideWhenUsed/>
     <w:rsid w:val="00E85A90"/>
@@ -772,7 +812,7 @@
 </file>
 
 <file path=word/stylesWithEffects.xml><?xml version="1.0" encoding="utf-8"?>
-<w:styles xmlns:wpc="http://schemas.microsoft.com/office/word/2010/wordprocessingCanvas" xmlns:mc="http://schemas.openxmlformats.org/markup-compatibility/2006" xmlns:o="urn:schemas-microsoft-com:office:office" xmlns:r="http://schemas.openxmlformats.org/officeDocument/2006/relationships" xmlns:m="http://schemas.openxmlformats.org/officeDocument/2006/math" xmlns:v="urn:schemas-microsoft-com:vml" xmlns:wp14="http://schemas.microsoft.com/office/word/2010/wordprocessingDrawing" xmlns:wp="http://schemas.openxmlformats.org/drawingml/2006/wordprocessingDrawing" xmlns:w10="urn:schemas-microsoft-com:office:word" xmlns:w="http://schemas.openxmlformats.org/wordprocessingml/2006/main" xmlns:w14="http://schemas.microsoft.com/office/word/2010/wordml" xmlns:wpg="http://schemas.microsoft.com/office/word/2010/wordprocessingGroup" xmlns:wpi="http://schemas.microsoft.com/office/word/2010/wordprocessingInk" xmlns:wne="http://schemas.microsoft.com/office/word/2006/wordml" xmlns:wps="http://schemas.microsoft.com/office/word/2010/wordprocessingShape" mc:Ignorable="w14 wp14">
+<w:styles xmlns:wpc="http://schemas.microsoft.com/office/word/2010/wordprocessingCanvas" xmlns:mo="http://schemas.microsoft.com/office/mac/office/2008/main" xmlns:mc="http://schemas.openxmlformats.org/markup-compatibility/2006" xmlns:mv="urn:schemas-microsoft-com:mac:vml" xmlns:o="urn:schemas-microsoft-com:office:office" xmlns:r="http://schemas.openxmlformats.org/officeDocument/2006/relationships" xmlns:m="http://schemas.openxmlformats.org/officeDocument/2006/math" xmlns:v="urn:schemas-microsoft-com:vml" xmlns:wp14="http://schemas.microsoft.com/office/word/2010/wordprocessingDrawing" xmlns:wp="http://schemas.openxmlformats.org/drawingml/2006/wordprocessingDrawing" xmlns:w10="urn:schemas-microsoft-com:office:word" xmlns:w="http://schemas.openxmlformats.org/wordprocessingml/2006/main" xmlns:w14="http://schemas.microsoft.com/office/word/2010/wordml" xmlns:wpg="http://schemas.microsoft.com/office/word/2010/wordprocessingGroup" xmlns:wpi="http://schemas.microsoft.com/office/word/2010/wordprocessingInk" xmlns:wne="http://schemas.microsoft.com/office/word/2006/wordml" xmlns:wps="http://schemas.microsoft.com/office/word/2010/wordprocessingShape" mc:Ignorable="w14 wp14">
   <w:docDefaults>
     <w:rPrDefault>
       <w:rPr>
@@ -788,7 +828,7 @@
       </w:pPr>
     </w:pPrDefault>
   </w:docDefaults>
-  <w:latentStyles w:defLockedState="0" w:defUIPriority="99" w:defSemiHidden="1" w:defUnhideWhenUsed="1" w:defQFormat="0" w:count="267">
+  <w:latentStyles w:defLockedState="0" w:defUIPriority="99" w:defSemiHidden="1" w:defUnhideWhenUsed="1" w:defQFormat="0" w:count="276">
     <w:lsdException w:name="Normal" w:semiHidden="0" w:uiPriority="0" w:unhideWhenUsed="0" w:qFormat="1"/>
     <w:lsdException w:name="heading 1" w:semiHidden="0" w:uiPriority="9" w:unhideWhenUsed="0" w:qFormat="1"/>
     <w:lsdException w:name="heading 2" w:uiPriority="9" w:qFormat="1"/>
@@ -931,7 +971,7 @@
     <w:name w:val="Normal"/>
     <w:qFormat/>
   </w:style>
-  <w:style w:type="character" w:default="1" w:styleId="Absatz-Standardschriftart">
+  <w:style w:type="character" w:default="1" w:styleId="Absatzstandardschriftart">
     <w:name w:val="Default Paragraph Font"/>
     <w:uiPriority w:val="1"/>
     <w:semiHidden/>
@@ -958,9 +998,9 @@
     <w:semiHidden/>
     <w:unhideWhenUsed/>
   </w:style>
-  <w:style w:type="character" w:styleId="Hyperlink">
+  <w:style w:type="character" w:styleId="Link">
     <w:name w:val="Hyperlink"/>
-    <w:basedOn w:val="Absatz-Standardschriftart"/>
+    <w:basedOn w:val="Absatzstandardschriftart"/>
     <w:uiPriority w:val="99"/>
     <w:unhideWhenUsed/>
     <w:rsid w:val="00E85A90"/>

</xml_diff>